<commit_message>
fix the expose and readme
</commit_message>
<xml_diff>
--- a/Doc/Expose.docx
+++ b/Doc/Expose.docx
@@ -8,8 +8,8 @@
         <w:rPr>
           <w:b/>
           <w:bCs/>
-          <w:sz w:val="30"/>
-          <w:szCs w:val="30"/>
+          <w:sz w:val="24"/>
+          <w:szCs w:val="28"/>
           <w:shd w:val="clear" w:color="auto" w:fill="FFFFFF"/>
         </w:rPr>
       </w:pPr>
@@ -17,8 +17,8 @@
         <w:rPr>
           <w:b/>
           <w:bCs/>
-          <w:sz w:val="30"/>
-          <w:szCs w:val="30"/>
+          <w:sz w:val="24"/>
+          <w:szCs w:val="28"/>
           <w:shd w:val="clear" w:color="auto" w:fill="FFFFFF"/>
         </w:rPr>
         <w:t>Exposé</w:t>
@@ -28,10 +28,9 @@
       <w:pPr>
         <w:jc w:val="center"/>
         <w:rPr>
-          <w:rFonts w:hint="eastAsia"/>
           <w:b/>
           <w:bCs/>
-          <w:sz w:val="28"/>
+          <w:sz w:val="24"/>
           <w:szCs w:val="28"/>
         </w:rPr>
       </w:pPr>
@@ -39,7 +38,7 @@
         <w:rPr>
           <w:b/>
           <w:bCs/>
-          <w:sz w:val="28"/>
+          <w:sz w:val="24"/>
           <w:szCs w:val="28"/>
         </w:rPr>
         <w:t>Congestion Control for Haptic Communication</w:t>
@@ -47,7 +46,6 @@
     </w:p>
     <w:p>
       <w:pPr>
-        <w:spacing w:beforeLines="50" w:before="156" w:afterLines="50" w:after="156"/>
         <w:rPr>
           <w:rFonts w:hint="eastAsia"/>
         </w:rPr>
@@ -104,14 +102,13 @@
         <w:t>utilization requirement</w:t>
       </w:r>
       <w:r>
-        <w:t xml:space="preserve">, for example, </w:t>
-      </w:r>
-      <w:r>
-        <w:t>In-band Network Telemetry (</w:t>
-      </w:r>
-      <w:proofErr w:type="gramStart"/>
-      <w:r>
-        <w:t>INT</w:t>
+        <w:t>, for example,</w:t>
+      </w:r>
+      <w:r>
+        <w:t xml:space="preserve"> </w:t>
+      </w:r>
+      <w:r>
+        <w:t>Google Congestion Control (GCC)</w:t>
       </w:r>
       <w:r>
         <w:rPr>
@@ -119,30 +116,112 @@
         </w:rPr>
         <w:t>[</w:t>
       </w:r>
-      <w:proofErr w:type="gramEnd"/>
       <w:r>
         <w:rPr>
           <w:vertAlign w:val="superscript"/>
         </w:rPr>
-        <w:t>1]</w:t>
-      </w:r>
-      <w:r>
-        <w:t>)</w:t>
-      </w:r>
-      <w:r>
-        <w:t xml:space="preserve"> model</w:t>
-      </w:r>
-      <w:r>
-        <w:t xml:space="preserve"> can reduce the congestion of the network, but haptic stream still </w:t>
+        <w:t>1</w:t>
+      </w:r>
+      <w:r>
+        <w:rPr>
+          <w:vertAlign w:val="superscript"/>
+        </w:rPr>
+        <w:t>]</w:t>
+      </w:r>
+      <w:r>
+        <w:t xml:space="preserve"> </w:t>
+      </w:r>
+      <w:r>
+        <w:t>can reduce the congestion of the network</w:t>
+      </w:r>
+      <w:r>
+        <w:t xml:space="preserve"> </w:t>
+      </w:r>
+      <w:r>
+        <w:t>mainly for video streaming processing</w:t>
+      </w:r>
+      <w:r>
+        <w:t xml:space="preserve">, but haptic stream still </w:t>
+      </w:r>
+      <w:r>
+        <w:t xml:space="preserve">may </w:t>
       </w:r>
       <w:r>
         <w:t>not meet the latency demand.</w:t>
       </w:r>
-    </w:p>
-    <w:p>
-      <w:pPr>
-        <w:spacing w:beforeLines="50" w:before="156" w:afterLines="50" w:after="156"/>
-      </w:pPr>
+      <w:r>
+        <w:t xml:space="preserve"> </w:t>
+      </w:r>
+      <w:r>
+        <w:rPr>
+          <w:rFonts w:hint="eastAsia"/>
+        </w:rPr>
+        <w:t>The</w:t>
+      </w:r>
+      <w:r>
+        <w:t xml:space="preserve"> algorithm </w:t>
+      </w:r>
+      <w:proofErr w:type="spellStart"/>
+      <w:r>
+        <w:t>CoDel</w:t>
+      </w:r>
+      <w:proofErr w:type="spellEnd"/>
+      <w:r>
+        <w:rPr>
+          <w:vertAlign w:val="superscript"/>
+        </w:rPr>
+        <w:t>[2]</w:t>
+      </w:r>
+      <w:r>
+        <w:t xml:space="preserve"> queue management setting latency limits for network packets in the buffer, overcome buffer bloat and improving the overall performance of the </w:t>
+      </w:r>
+      <w:r>
+        <w:t>random early detection (RED</w:t>
+      </w:r>
+      <w:r>
+        <w:rPr>
+          <w:vertAlign w:val="superscript"/>
+        </w:rPr>
+        <w:t>[3]</w:t>
+      </w:r>
+      <w:r>
+        <w:t>) algorithm</w:t>
+      </w:r>
+      <w:r>
+        <w:t>.</w:t>
+      </w:r>
+      <w:r>
+        <w:t xml:space="preserve"> </w:t>
+      </w:r>
+      <w:r>
+        <w:t>However, it</w:t>
+      </w:r>
+      <w:r>
+        <w:t xml:space="preserve"> l</w:t>
+      </w:r>
+      <w:r>
+        <w:t>ack</w:t>
+      </w:r>
+      <w:r>
+        <w:t>s</w:t>
+      </w:r>
+      <w:r>
+        <w:t xml:space="preserve"> of competence to handle different data</w:t>
+      </w:r>
+      <w:r>
+        <w:t xml:space="preserve"> type flow</w:t>
+      </w:r>
+      <w:r>
+        <w:t xml:space="preserve"> flexibly, </w:t>
+      </w:r>
+      <w:r>
+        <w:t>also</w:t>
+      </w:r>
+      <w:r>
+        <w:t xml:space="preserve"> difficult to meet different QoS requirements.</w:t>
+      </w:r>
+    </w:p>
+    <w:p>
       <w:r>
         <w:t xml:space="preserve">Therefore, </w:t>
       </w:r>
@@ -165,14 +244,7 @@
         <w:t xml:space="preserve"> Reference</w:t>
       </w:r>
       <w:r>
-        <w:t xml:space="preserve"> the methodological design in </w:t>
-      </w:r>
-      <w:proofErr w:type="gramStart"/>
-      <w:r>
-        <w:t>a</w:t>
-      </w:r>
-      <w:r>
-        <w:t>rticle</w:t>
+        <w:t xml:space="preserve"> the methodological design in article</w:t>
       </w:r>
       <w:r>
         <w:rPr>
@@ -180,12 +252,11 @@
         </w:rPr>
         <w:t>[</w:t>
       </w:r>
-      <w:proofErr w:type="gramEnd"/>
       <w:r>
         <w:rPr>
           <w:vertAlign w:val="superscript"/>
         </w:rPr>
-        <w:t>2</w:t>
+        <w:t>4</w:t>
       </w:r>
       <w:r>
         <w:rPr>
@@ -197,89 +268,57 @@
         <w:t>,</w:t>
       </w:r>
       <w:r>
-        <w:t xml:space="preserve"> b</w:t>
-      </w:r>
-      <w:r>
-        <w:t xml:space="preserve">y setting up virtual queues in the protocol independent switch architecture (PISA) network, </w:t>
-      </w:r>
-      <w:r>
-        <w:t xml:space="preserve">in which </w:t>
-      </w:r>
-      <w:r>
-        <w:t xml:space="preserve">different priorities are provided for different </w:t>
-      </w:r>
-      <w:r>
-        <w:t>traffic streams</w:t>
-      </w:r>
-      <w:r>
-        <w:t xml:space="preserve"> to meet the requirements of the network.</w:t>
+        <w:t xml:space="preserve"> by setting up virtual queues in the protocol independent switch architecture (PISA) network, in which different priorities are provided for different traffic streams to meet the requirements of the network. </w:t>
+      </w:r>
+      <w:r>
+        <w:t>In anticipation, this method guarantees both high utilization by virtual queue and low latency by traffic priority</w:t>
+      </w:r>
+      <w:r>
+        <w:t>.</w:t>
+      </w:r>
+    </w:p>
+    <w:p>
+      <w:r>
+        <w:rPr>
+          <w:rFonts w:hint="eastAsia"/>
+        </w:rPr>
+        <w:t>T</w:t>
+      </w:r>
+      <w:r>
+        <w:t>he task of this thesis is to design, implement and evaluate a s</w:t>
+      </w:r>
+      <w:r>
+        <w:t>pecially configured</w:t>
+      </w:r>
+      <w:r>
+        <w:t xml:space="preserve"> PISA network, which </w:t>
+      </w:r>
+      <w:r>
+        <w:t xml:space="preserve">should meet the requirements of </w:t>
+      </w:r>
+      <w:r>
+        <w:t>tactile internet.</w:t>
       </w:r>
       <w:r>
         <w:t xml:space="preserve"> </w:t>
       </w:r>
       <w:r>
-        <w:t xml:space="preserve">In anticipation, this method guarantees both high utilization </w:t>
-      </w:r>
-      <w:r>
-        <w:t xml:space="preserve">by </w:t>
-      </w:r>
-      <w:r>
-        <w:t xml:space="preserve">virtual queue and </w:t>
-      </w:r>
-      <w:r>
-        <w:t xml:space="preserve">low </w:t>
-      </w:r>
-      <w:r>
-        <w:t xml:space="preserve">latency </w:t>
-      </w:r>
-      <w:r>
-        <w:t xml:space="preserve">by traffic </w:t>
-      </w:r>
-      <w:r>
-        <w:t>priority</w:t>
-      </w:r>
-      <w:r>
-        <w:t>.</w:t>
-      </w:r>
-    </w:p>
-    <w:p>
-      <w:pPr>
-        <w:spacing w:beforeLines="50" w:before="156" w:afterLines="50" w:after="156"/>
-      </w:pPr>
-      <w:r>
         <w:rPr>
           <w:rFonts w:hint="eastAsia"/>
         </w:rPr>
         <w:t>T</w:t>
       </w:r>
       <w:r>
-        <w:t>he task of this thesis is to design, implement and evaluate a s</w:t>
-      </w:r>
-      <w:r>
-        <w:t>pecially configured</w:t>
-      </w:r>
-      <w:r>
-        <w:t xml:space="preserve"> PISA network, which </w:t>
-      </w:r>
-      <w:r>
-        <w:t xml:space="preserve">should meet the requirements of </w:t>
-      </w:r>
-      <w:r>
-        <w:t>tactile internet. This includes the following aspects”</w:t>
-      </w:r>
-    </w:p>
-    <w:p>
-      <w:pPr>
-        <w:spacing w:beforeLines="50" w:before="156" w:afterLines="50" w:after="156"/>
-      </w:pPr>
-      <w:r>
-        <w:rPr>
-          <w:rFonts w:hint="eastAsia"/>
-        </w:rPr>
-        <w:t>T</w:t>
-      </w:r>
-      <w:r>
-        <w:t>his includes the following aspects:</w:t>
+        <w:t>h</w:t>
+      </w:r>
+      <w:r>
+        <w:t>e thesis will</w:t>
+      </w:r>
+      <w:r>
+        <w:t xml:space="preserve"> include the following aspects:</w:t>
+      </w:r>
+      <w:r>
+        <w:t xml:space="preserve"> </w:t>
       </w:r>
     </w:p>
     <w:p>
@@ -298,15 +337,7 @@
         <w:t>R</w:t>
       </w:r>
       <w:r>
-        <w:t xml:space="preserve">eview of </w:t>
-      </w:r>
-      <w:proofErr w:type="gramStart"/>
-      <w:r>
-        <w:t>state of the art</w:t>
-      </w:r>
-      <w:proofErr w:type="gramEnd"/>
-      <w:r>
-        <w:t xml:space="preserve"> algorithms and approaches.</w:t>
+        <w:t>eview of state of the art algorithms and approaches.</w:t>
       </w:r>
     </w:p>
     <w:p>
@@ -394,7 +425,18 @@
         <w:ind w:firstLineChars="0"/>
       </w:pPr>
       <w:r>
-        <w:t>The model performance comparison to the In-band Network Telemetry (INT) model</w:t>
+        <w:t xml:space="preserve">The model performance comparison to the </w:t>
+      </w:r>
+      <w:proofErr w:type="spellStart"/>
+      <w:r>
+        <w:t>CoDel</w:t>
+      </w:r>
+      <w:proofErr w:type="spellEnd"/>
+      <w:r>
+        <w:t xml:space="preserve"> </w:t>
+      </w:r>
+      <w:r>
+        <w:t>model</w:t>
       </w:r>
       <w:r>
         <w:t>.</w:t>
@@ -416,13 +458,29 @@
         <w:t>E</w:t>
       </w:r>
       <w:r>
-        <w:t>valuation of the virtual queues model.</w:t>
-      </w:r>
-    </w:p>
-    <w:p>
-      <w:pPr>
-        <w:spacing w:beforeLines="50" w:before="156" w:afterLines="50" w:after="156"/>
-      </w:pPr>
+        <w:t>valuation of the model.</w:t>
+      </w:r>
+    </w:p>
+    <w:p>
+      <w:pPr>
+        <w:pStyle w:val="a3"/>
+        <w:numPr>
+          <w:ilvl w:val="0"/>
+          <w:numId w:val="1"/>
+        </w:numPr>
+        <w:ind w:firstLineChars="0"/>
+      </w:pPr>
+      <w:r>
+        <w:t>Summariz</w:t>
+      </w:r>
+      <w:r>
+        <w:t>ation</w:t>
+      </w:r>
+      <w:r>
+        <w:t xml:space="preserve"> and overview.</w:t>
+      </w:r>
+    </w:p>
+    <w:p>
       <w:r>
         <w:t>This thesis is written in English.</w:t>
       </w:r>
@@ -439,111 +497,242 @@
     <w:p>
       <w:pPr>
         <w:widowControl/>
+        <w:spacing w:beforeLines="0" w:before="0" w:afterLines="0" w:after="0"/>
         <w:jc w:val="left"/>
-      </w:pPr>
+        <w:rPr>
+          <w:sz w:val="18"/>
+          <w:szCs w:val="18"/>
+        </w:rPr>
+      </w:pPr>
+      <w:r>
+        <w:rPr>
+          <w:sz w:val="18"/>
+          <w:szCs w:val="18"/>
+        </w:rPr>
+        <w:br w:type="page"/>
+      </w:r>
+    </w:p>
+    <w:p>
+      <w:pPr>
+        <w:rPr>
+          <w:sz w:val="18"/>
+          <w:szCs w:val="18"/>
+          <w:shd w:val="clear" w:color="auto" w:fill="FFFFFF"/>
+        </w:rPr>
+      </w:pPr>
+      <w:r>
+        <w:rPr>
+          <w:rFonts w:hint="eastAsia"/>
+          <w:sz w:val="18"/>
+          <w:szCs w:val="18"/>
+        </w:rPr>
+        <w:lastRenderedPageBreak/>
+        <w:t>[</w:t>
+      </w:r>
+      <w:r>
+        <w:rPr>
+          <w:sz w:val="18"/>
+          <w:szCs w:val="18"/>
+        </w:rPr>
+        <w:t xml:space="preserve">1] </w:t>
+      </w:r>
+      <w:r>
+        <w:rPr>
+          <w:sz w:val="18"/>
+          <w:szCs w:val="18"/>
+          <w:shd w:val="clear" w:color="auto" w:fill="FFFFFF"/>
+        </w:rPr>
+        <w:t xml:space="preserve">Carlucci G, De </w:t>
+      </w:r>
+      <w:proofErr w:type="spellStart"/>
+      <w:r>
+        <w:rPr>
+          <w:sz w:val="18"/>
+          <w:szCs w:val="18"/>
+          <w:shd w:val="clear" w:color="auto" w:fill="FFFFFF"/>
+        </w:rPr>
+        <w:t>Cicco</w:t>
+      </w:r>
+      <w:proofErr w:type="spellEnd"/>
+      <w:r>
+        <w:rPr>
+          <w:sz w:val="18"/>
+          <w:szCs w:val="18"/>
+          <w:shd w:val="clear" w:color="auto" w:fill="FFFFFF"/>
+        </w:rPr>
+        <w:t xml:space="preserve"> L, </w:t>
+      </w:r>
+      <w:proofErr w:type="spellStart"/>
+      <w:r>
+        <w:rPr>
+          <w:sz w:val="18"/>
+          <w:szCs w:val="18"/>
+          <w:shd w:val="clear" w:color="auto" w:fill="FFFFFF"/>
+        </w:rPr>
+        <w:t>Holmer</w:t>
+      </w:r>
+      <w:proofErr w:type="spellEnd"/>
+      <w:r>
+        <w:rPr>
+          <w:sz w:val="18"/>
+          <w:szCs w:val="18"/>
+          <w:shd w:val="clear" w:color="auto" w:fill="FFFFFF"/>
+        </w:rPr>
+        <w:t xml:space="preserve"> S, et al. Analysis and design of the google congestion control for web real-time communication (WebRTC)[C]//Proceedings of the 7th International Conference on Multimedia Systems. 2016: 1-12.</w:t>
+      </w:r>
     </w:p>
     <w:p>
       <w:pPr>
         <w:widowControl/>
+        <w:shd w:val="clear" w:color="auto" w:fill="FFFFFF"/>
+        <w:spacing w:beforeLines="0" w:before="0" w:afterLines="0" w:after="0" w:line="360" w:lineRule="atLeast"/>
         <w:jc w:val="left"/>
-      </w:pPr>
-    </w:p>
-    <w:p>
-      <w:pPr>
-        <w:rPr>
-          <w:sz w:val="15"/>
-          <w:szCs w:val="15"/>
+        <w:rPr>
+          <w:sz w:val="18"/>
+          <w:szCs w:val="18"/>
+          <w:shd w:val="clear" w:color="auto" w:fill="FFFFFF"/>
         </w:rPr>
       </w:pPr>
       <w:r>
         <w:rPr>
           <w:rFonts w:hint="eastAsia"/>
-          <w:sz w:val="15"/>
-          <w:szCs w:val="15"/>
+          <w:sz w:val="18"/>
+          <w:szCs w:val="18"/>
+          <w:shd w:val="clear" w:color="auto" w:fill="FFFFFF"/>
         </w:rPr>
         <w:t>[</w:t>
       </w:r>
       <w:r>
         <w:rPr>
-          <w:sz w:val="15"/>
-          <w:szCs w:val="15"/>
-        </w:rPr>
-        <w:t xml:space="preserve">1] </w:t>
-      </w:r>
-      <w:r>
-        <w:rPr>
-          <w:sz w:val="15"/>
-          <w:szCs w:val="15"/>
-          <w:shd w:val="clear" w:color="auto" w:fill="FFFFFF"/>
-        </w:rPr>
-        <w:t xml:space="preserve">Kim C, </w:t>
+          <w:sz w:val="18"/>
+          <w:szCs w:val="18"/>
+          <w:shd w:val="clear" w:color="auto" w:fill="FFFFFF"/>
+        </w:rPr>
+        <w:t xml:space="preserve">2] </w:t>
       </w:r>
       <w:proofErr w:type="spellStart"/>
       <w:r>
         <w:rPr>
-          <w:sz w:val="15"/>
-          <w:szCs w:val="15"/>
-          <w:shd w:val="clear" w:color="auto" w:fill="FFFFFF"/>
-        </w:rPr>
-        <w:t>Sivaraman</w:t>
+          <w:sz w:val="18"/>
+          <w:szCs w:val="18"/>
+          <w:shd w:val="clear" w:color="auto" w:fill="FFFFFF"/>
+        </w:rPr>
+        <w:t>Kundel</w:t>
       </w:r>
       <w:proofErr w:type="spellEnd"/>
       <w:r>
         <w:rPr>
-          <w:sz w:val="15"/>
-          <w:szCs w:val="15"/>
-          <w:shd w:val="clear" w:color="auto" w:fill="FFFFFF"/>
-        </w:rPr>
-        <w:t xml:space="preserve"> A, Katta N, et al. In-band network telemetry via programmable </w:t>
+          <w:sz w:val="18"/>
+          <w:szCs w:val="18"/>
+          <w:shd w:val="clear" w:color="auto" w:fill="FFFFFF"/>
+        </w:rPr>
+        <w:t xml:space="preserve"> R, </w:t>
       </w:r>
       <w:proofErr w:type="spellStart"/>
       <w:r>
         <w:rPr>
-          <w:sz w:val="15"/>
-          <w:szCs w:val="15"/>
-          <w:shd w:val="clear" w:color="auto" w:fill="FFFFFF"/>
-        </w:rPr>
-        <w:t>dataplanes</w:t>
+          <w:sz w:val="18"/>
+          <w:szCs w:val="18"/>
+          <w:shd w:val="clear" w:color="auto" w:fill="FFFFFF"/>
+        </w:rPr>
+        <w:t>Blendin</w:t>
       </w:r>
       <w:proofErr w:type="spellEnd"/>
       <w:r>
         <w:rPr>
-          <w:sz w:val="15"/>
-          <w:szCs w:val="15"/>
-          <w:shd w:val="clear" w:color="auto" w:fill="FFFFFF"/>
-        </w:rPr>
-        <w:t>[C]//ACM SIGCOMM. 2015, 15.</w:t>
-      </w:r>
-    </w:p>
-    <w:p>
-      <w:pPr>
-        <w:rPr>
-          <w:sz w:val="15"/>
-          <w:szCs w:val="15"/>
+          <w:sz w:val="18"/>
+          <w:szCs w:val="18"/>
+          <w:shd w:val="clear" w:color="auto" w:fill="FFFFFF"/>
+        </w:rPr>
+        <w:t xml:space="preserve"> J, </w:t>
+      </w:r>
+      <w:proofErr w:type="spellStart"/>
+      <w:r>
+        <w:rPr>
+          <w:sz w:val="18"/>
+          <w:szCs w:val="18"/>
+          <w:shd w:val="clear" w:color="auto" w:fill="FFFFFF"/>
+        </w:rPr>
+        <w:t>Viernickel</w:t>
+      </w:r>
+      <w:proofErr w:type="spellEnd"/>
+      <w:r>
+        <w:rPr>
+          <w:sz w:val="18"/>
+          <w:szCs w:val="18"/>
+          <w:shd w:val="clear" w:color="auto" w:fill="FFFFFF"/>
+        </w:rPr>
+        <w:t xml:space="preserve"> T, et al. P4-CoDel: Active queue management in programmable data planes[C]//2018 IEEE Conference on Network Function Virtualization and Software Defined Networks (NFV-SDN). IEEE, 2018: 1-4</w:t>
+      </w:r>
+    </w:p>
+    <w:p>
+      <w:pPr>
+        <w:rPr>
+          <w:sz w:val="18"/>
+          <w:szCs w:val="18"/>
         </w:rPr>
       </w:pPr>
       <w:r>
         <w:rPr>
           <w:rFonts w:hint="eastAsia"/>
-          <w:sz w:val="15"/>
-          <w:szCs w:val="15"/>
-          <w:shd w:val="clear" w:color="auto" w:fill="FFFFFF"/>
+          <w:sz w:val="18"/>
+          <w:szCs w:val="18"/>
         </w:rPr>
         <w:t>[</w:t>
       </w:r>
       <w:r>
         <w:rPr>
-          <w:sz w:val="15"/>
-          <w:szCs w:val="15"/>
-          <w:shd w:val="clear" w:color="auto" w:fill="FFFFFF"/>
-        </w:rPr>
-        <w:t xml:space="preserve">2] </w:t>
+          <w:sz w:val="18"/>
+          <w:szCs w:val="18"/>
+        </w:rPr>
+        <w:t xml:space="preserve">3] </w:t>
+      </w:r>
+      <w:r>
+        <w:rPr>
+          <w:sz w:val="18"/>
+          <w:szCs w:val="18"/>
+        </w:rPr>
+        <w:t>Floyd S, Jacobson V. Random early detection gateways for congestion avoidance[J]. IEEE/ACM Transactions on networking, 1993, 1(4): 397-413.</w:t>
+      </w:r>
+    </w:p>
+    <w:p>
+      <w:pPr>
+        <w:rPr>
+          <w:sz w:val="18"/>
+          <w:szCs w:val="18"/>
+          <w:shd w:val="clear" w:color="auto" w:fill="FFFFFF"/>
+        </w:rPr>
+      </w:pPr>
+      <w:r>
+        <w:rPr>
+          <w:rFonts w:hint="eastAsia"/>
+          <w:sz w:val="18"/>
+          <w:szCs w:val="18"/>
+          <w:shd w:val="clear" w:color="auto" w:fill="FFFFFF"/>
+        </w:rPr>
+        <w:t>[</w:t>
+      </w:r>
+      <w:r>
+        <w:rPr>
+          <w:sz w:val="18"/>
+          <w:szCs w:val="18"/>
+          <w:shd w:val="clear" w:color="auto" w:fill="FFFFFF"/>
+        </w:rPr>
+        <w:t>4</w:t>
+      </w:r>
+      <w:r>
+        <w:rPr>
+          <w:sz w:val="18"/>
+          <w:szCs w:val="18"/>
+          <w:shd w:val="clear" w:color="auto" w:fill="FFFFFF"/>
+        </w:rPr>
+        <w:t xml:space="preserve">] </w:t>
       </w:r>
       <w:proofErr w:type="spellStart"/>
       <w:r>
         <w:rPr>
-          <w:sz w:val="15"/>
-          <w:szCs w:val="15"/>
+          <w:sz w:val="18"/>
+          <w:szCs w:val="18"/>
           <w:shd w:val="clear" w:color="auto" w:fill="FFFFFF"/>
         </w:rPr>
         <w:t>Lhamo</w:t>
@@ -551,8 +740,8 @@
       <w:proofErr w:type="spellEnd"/>
       <w:r>
         <w:rPr>
-          <w:sz w:val="15"/>
-          <w:szCs w:val="15"/>
+          <w:sz w:val="18"/>
+          <w:szCs w:val="18"/>
           <w:shd w:val="clear" w:color="auto" w:fill="FFFFFF"/>
         </w:rPr>
         <w:t xml:space="preserve"> O, Nguyen G T, </w:t>
@@ -560,8 +749,8 @@
       <w:proofErr w:type="spellStart"/>
       <w:r>
         <w:rPr>
-          <w:sz w:val="15"/>
-          <w:szCs w:val="15"/>
+          <w:sz w:val="18"/>
+          <w:szCs w:val="18"/>
           <w:shd w:val="clear" w:color="auto" w:fill="FFFFFF"/>
         </w:rPr>
         <w:t>Fitzek</w:t>
@@ -569,8 +758,8 @@
       <w:proofErr w:type="spellEnd"/>
       <w:r>
         <w:rPr>
-          <w:sz w:val="15"/>
-          <w:szCs w:val="15"/>
+          <w:sz w:val="18"/>
+          <w:szCs w:val="18"/>
           <w:shd w:val="clear" w:color="auto" w:fill="FFFFFF"/>
         </w:rPr>
         <w:t xml:space="preserve"> F H P. Virtual Queues for QoS Compliance of Haptic Data Streams in Teleoperation[J]. 2022.</w:t>
@@ -1102,8 +1291,10 @@
   <w:style w:type="paragraph" w:default="1" w:styleId="a">
     <w:name w:val="Normal"/>
     <w:qFormat/>
+    <w:rsid w:val="00F15B81"/>
     <w:pPr>
       <w:widowControl w:val="0"/>
+      <w:spacing w:beforeLines="50" w:before="156" w:afterLines="50" w:after="156"/>
       <w:jc w:val="both"/>
     </w:pPr>
   </w:style>

</xml_diff>